<commit_message>
preparação do documento de requisitos
</commit_message>
<xml_diff>
--- a/documentacao/Documento de Requisitos Engenharia de Software.docx
+++ b/documentacao/Documento de Requisitos Engenharia de Software.docx
@@ -1274,56 +1274,33 @@
           <w:bCs/>
           <w:color w:val="000000"/>
         </w:rPr>
-        <w:t xml:space="preserve">É notório que a </w:t>
-      </w:r>
-      <w:commentRangeStart w:id="0"/>
+        <w:t xml:space="preserve">É notório que a administração pública tem dificuldade em </w:t>
+      </w:r>
       <w:r>
         <w:rPr>
           <w:rFonts w:ascii="Arial" w:hAnsi="Arial" w:cs="Arial"/>
           <w:bCs/>
           <w:color w:val="000000"/>
         </w:rPr>
-        <w:t>administração p</w:t>
-      </w:r>
-      <w:ins w:id="1" w:author="Daricélio" w:date="2018-11-28T17:53:00Z">
-        <w:r>
-          <w:rPr>
-            <w:rFonts w:ascii="Arial" w:hAnsi="Arial" w:cs="Arial"/>
-            <w:bCs/>
-            <w:color w:val="000000"/>
-          </w:rPr>
-          <w:t>ú</w:t>
-        </w:r>
-      </w:ins>
-      <w:del w:id="2" w:author="Daricélio" w:date="2018-11-28T17:53:00Z">
-        <w:r>
-          <w:rPr>
-            <w:rFonts w:ascii="Arial" w:hAnsi="Arial" w:cs="Arial"/>
-            <w:bCs/>
-            <w:color w:val="000000"/>
-          </w:rPr>
-          <w:delText>u</w:delText>
-        </w:r>
-      </w:del>
+        <w:t>identificar</w:t>
+      </w:r>
       <w:r>
         <w:rPr>
           <w:rFonts w:ascii="Arial" w:hAnsi="Arial" w:cs="Arial"/>
           <w:bCs/>
           <w:color w:val="000000"/>
         </w:rPr>
-        <w:t>blica</w:t>
-      </w:r>
-      <w:commentRangeEnd w:id="0"/>
-      <w:r>
-        <w:commentReference w:id="0"/>
-      </w:r>
+        <w:t xml:space="preserve"> e resolver os problemas estruturais das cidades como a estrutura viária, rede de esgoto e água, iluminação p</w:t>
+      </w:r>
+      <w:bookmarkStart w:id="0" w:name="__DdeLink__577_1275665660"/>
+      <w:bookmarkEnd w:id="0"/>
       <w:r>
         <w:rPr>
           <w:rFonts w:ascii="Arial" w:hAnsi="Arial" w:cs="Arial"/>
           <w:bCs/>
           <w:color w:val="000000"/>
         </w:rPr>
-        <w:t xml:space="preserve"> tem dificuldade em </w:t>
+        <w:t>ública e a  rede de distribuição de energia. A população sofre com esses problemas que causam prejuízos materiais e imateriais. A dificuldade na comunicação entre a população e as prefeituras, e muitas vezes o desca</w:t>
       </w:r>
       <w:r>
         <w:rPr>
@@ -1331,7 +1308,7 @@
           <w:bCs/>
           <w:color w:val="000000"/>
         </w:rPr>
-        <w:t>identificar</w:t>
+        <w:t>so da administração pública com</w:t>
       </w:r>
       <w:r>
         <w:rPr>
@@ -1339,20 +1316,15 @@
           <w:bCs/>
           <w:color w:val="000000"/>
         </w:rPr>
-        <w:t xml:space="preserve"> e resolver os problemas </w:t>
-      </w:r>
-      <w:commentRangeStart w:id="3"/>
+        <w:t xml:space="preserve"> os problemas da cidade, </w:t>
+      </w:r>
       <w:r>
         <w:rPr>
           <w:rFonts w:ascii="Arial" w:hAnsi="Arial" w:cs="Arial"/>
           <w:bCs/>
           <w:color w:val="000000"/>
         </w:rPr>
-        <w:t>estruturais das cidades</w:t>
-      </w:r>
-      <w:commentRangeEnd w:id="3"/>
-      <w:r>
-        <w:commentReference w:id="3"/>
+        <w:t xml:space="preserve">passa </w:t>
       </w:r>
       <w:r>
         <w:rPr>
@@ -1360,129 +1332,7 @@
           <w:bCs/>
           <w:color w:val="000000"/>
         </w:rPr>
-        <w:t xml:space="preserve"> como a estrutura viária, rede de esgoto e água, iluminação p</w:t>
-      </w:r>
-      <w:bookmarkStart w:id="4" w:name="__DdeLink__577_1275665660"/>
-      <w:bookmarkEnd w:id="4"/>
-      <w:r>
-        <w:rPr>
-          <w:rFonts w:ascii="Arial" w:hAnsi="Arial" w:cs="Arial"/>
-          <w:bCs/>
-          <w:color w:val="000000"/>
-        </w:rPr>
-        <w:t xml:space="preserve">ública e a  rede de distribuição de energia. A população sofre com esses </w:t>
-      </w:r>
-      <w:r>
-        <w:rPr>
-          <w:rFonts w:ascii="Arial" w:hAnsi="Arial" w:cs="Arial"/>
-          <w:bCs/>
-          <w:color w:val="000000"/>
-        </w:rPr>
-        <w:t>problemas que causam prejuízos mat</w:t>
-      </w:r>
-      <w:ins w:id="5" w:author="Daricélio" w:date="2018-11-28T17:53:00Z">
-        <w:r>
-          <w:rPr>
-            <w:rFonts w:ascii="Arial" w:hAnsi="Arial" w:cs="Arial"/>
-            <w:bCs/>
-            <w:color w:val="000000"/>
-          </w:rPr>
-          <w:t>e</w:t>
-        </w:r>
-      </w:ins>
-      <w:del w:id="6" w:author="Daricélio" w:date="2018-11-28T17:53:00Z">
-        <w:r>
-          <w:rPr>
-            <w:rFonts w:ascii="Arial" w:hAnsi="Arial" w:cs="Arial"/>
-            <w:bCs/>
-            <w:color w:val="000000"/>
-          </w:rPr>
-          <w:delText>é</w:delText>
-        </w:r>
-      </w:del>
-      <w:r>
-        <w:rPr>
-          <w:rFonts w:ascii="Arial" w:hAnsi="Arial" w:cs="Arial"/>
-          <w:bCs/>
-          <w:color w:val="000000"/>
-        </w:rPr>
-        <w:t>ria</w:t>
-      </w:r>
-      <w:ins w:id="7" w:author="Daricélio" w:date="2018-11-28T17:53:00Z">
-        <w:r>
-          <w:rPr>
-            <w:rFonts w:ascii="Arial" w:hAnsi="Arial" w:cs="Arial"/>
-            <w:bCs/>
-            <w:color w:val="000000"/>
-          </w:rPr>
-          <w:t>i</w:t>
-        </w:r>
-      </w:ins>
-      <w:r>
-        <w:rPr>
-          <w:rFonts w:ascii="Arial" w:hAnsi="Arial" w:cs="Arial"/>
-          <w:bCs/>
-          <w:color w:val="000000"/>
-        </w:rPr>
-        <w:t>s e imateriais. A dificuldade</w:t>
-      </w:r>
-      <w:del w:id="8" w:author="Daricélio" w:date="2018-11-28T17:53:00Z">
-        <w:r>
-          <w:rPr>
-            <w:rFonts w:ascii="Arial" w:hAnsi="Arial" w:cs="Arial"/>
-            <w:bCs/>
-            <w:color w:val="000000"/>
-          </w:rPr>
-          <w:delText>,</w:delText>
-        </w:r>
-      </w:del>
-      <w:r>
-        <w:rPr>
-          <w:rFonts w:ascii="Arial" w:hAnsi="Arial" w:cs="Arial"/>
-          <w:bCs/>
-          <w:color w:val="000000"/>
-        </w:rPr>
-        <w:t xml:space="preserve"> na comunicação entre a população e as prefeituras, e muitas vezes o desca</w:t>
-      </w:r>
-      <w:r>
-        <w:rPr>
-          <w:rFonts w:ascii="Arial" w:hAnsi="Arial" w:cs="Arial"/>
-          <w:bCs/>
-          <w:color w:val="000000"/>
-        </w:rPr>
-        <w:t>so da administração pública com</w:t>
-      </w:r>
-      <w:r>
-        <w:rPr>
-          <w:rFonts w:ascii="Arial" w:hAnsi="Arial" w:cs="Arial"/>
-          <w:bCs/>
-          <w:color w:val="000000"/>
-        </w:rPr>
-        <w:t xml:space="preserve"> os problemas da cidade, </w:t>
-      </w:r>
-      <w:r>
-        <w:rPr>
-          <w:rFonts w:ascii="Arial" w:hAnsi="Arial" w:cs="Arial"/>
-          <w:bCs/>
-          <w:color w:val="000000"/>
-        </w:rPr>
-        <w:t xml:space="preserve">passa </w:t>
-      </w:r>
-      <w:r>
-        <w:rPr>
-          <w:rFonts w:ascii="Arial" w:hAnsi="Arial" w:cs="Arial"/>
-          <w:bCs/>
-          <w:color w:val="000000"/>
-        </w:rPr>
-        <w:t xml:space="preserve">despercebido e faz com que </w:t>
-      </w:r>
-      <w:r>
-        <w:rPr>
-          <w:rFonts w:ascii="Arial" w:hAnsi="Arial" w:cs="Arial"/>
-          <w:bCs/>
-          <w:color w:val="000000"/>
-        </w:rPr>
-        <w:t>os problemas estrutur</w:t>
+        <w:t>despercebido e faz com que os problemas estrutur</w:t>
       </w:r>
       <w:r>
         <w:rPr>
@@ -1521,23 +1371,7 @@
           <w:bCs/>
           <w:color w:val="000000"/>
         </w:rPr>
-        <w:t xml:space="preserve"> a solução proposta ao cliente visa disponibilizar uma plataforma que permita aos cidadãos listarem os problemas estruturais existentes na cidade, e que propicie ao cliente o levantamento desse</w:t>
-      </w:r>
-      <w:r>
-        <w:rPr>
-          <w:rFonts w:ascii="Arial" w:hAnsi="Arial" w:cs="Arial"/>
-          <w:bCs/>
-          <w:color w:val="000000"/>
-        </w:rPr>
-        <w:t>s dados.</w:t>
-      </w:r>
-      <w:r>
-        <w:rPr>
-          <w:rFonts w:ascii="Arial" w:hAnsi="Arial" w:cs="Arial"/>
-          <w:bCs/>
-          <w:color w:val="000000"/>
-        </w:rPr>
-        <w:commentReference w:id="9"/>
+        <w:t xml:space="preserve"> a solução proposta ao cliente visa disponibilizar uma plataforma que permita aos cidadãos listarem os problemas estruturais existentes na cidade, e que propicie ao cliente o levantamento desses dados.</w:t>
       </w:r>
     </w:p>
     <w:p>
@@ -1575,25 +1409,15 @@
           <w:bCs/>
           <w:color w:val="000000"/>
         </w:rPr>
-        <w:t>O cliente necessita de uma aplicação mobile</w:t>
-      </w:r>
-      <w:del w:id="10" w:author="Daricélio" w:date="2018-11-28T17:55:00Z">
-        <w:r>
-          <w:rPr>
-            <w:rFonts w:ascii="Arial" w:hAnsi="Arial" w:cs="Arial"/>
-            <w:bCs/>
-            <w:color w:val="000000"/>
-          </w:rPr>
-          <w:delText>,</w:delText>
-        </w:r>
-      </w:del>
+        <w:t xml:space="preserve">O cliente necessita de uma aplicação mobile que permita a usuários cadastrados, inserir e manter descrições de problemas estruturais em um mapa da cidade onde mora. O problema deve pertencer a um de cinco tipos: estrutura viária, rede de esgoto, rede de água, iluminação </w:t>
+      </w:r>
       <w:r>
         <w:rPr>
           <w:rFonts w:ascii="Arial" w:hAnsi="Arial" w:cs="Arial"/>
           <w:bCs/>
           <w:color w:val="000000"/>
         </w:rPr>
-        <w:t xml:space="preserve"> que permita a usuários cadastrados, inserir e manter descrições de problemas estruturais em um mapa da cidade onde mora. O problema deve pertencer a um de cinco tipos:</w:t>
+        <w:t>pública</w:t>
       </w:r>
       <w:r>
         <w:rPr>
@@ -1601,75 +1425,7 @@
           <w:bCs/>
           <w:color w:val="000000"/>
         </w:rPr>
-        <w:t xml:space="preserve"> estrutura viária, rede de esgoto, rede de água, iluminação </w:t>
-      </w:r>
-      <w:r>
-        <w:rPr>
-          <w:rFonts w:ascii="Arial" w:hAnsi="Arial" w:cs="Arial"/>
-          <w:bCs/>
-          <w:color w:val="000000"/>
-        </w:rPr>
-        <w:t>pública</w:t>
-      </w:r>
-      <w:r>
-        <w:rPr>
-          <w:rFonts w:ascii="Arial" w:hAnsi="Arial" w:cs="Arial"/>
-          <w:bCs/>
-          <w:color w:val="000000"/>
-        </w:rPr>
-        <w:t xml:space="preserve"> e rede elétrica. Usuários não cadastrados podem consultar o mapa com os problemas, mas não poderão inseri novos sem cadastro e autenticação. A aplicação deve garantir que o usuário esteja </w:t>
-      </w:r>
-      <w:r>
-        <w:rPr>
-          <w:rFonts w:ascii="Arial" w:hAnsi="Arial" w:cs="Arial"/>
-          <w:bCs/>
-          <w:color w:val="000000"/>
-        </w:rPr>
-        <w:t xml:space="preserve">próximo </w:t>
-      </w:r>
-      <w:del w:id="11" w:author="Daricélio" w:date="2018-11-28T17:55:00Z">
-        <w:r>
-          <w:rPr>
-            <w:rFonts w:ascii="Arial" w:hAnsi="Arial" w:cs="Arial"/>
-            <w:bCs/>
-            <w:color w:val="000000"/>
-          </w:rPr>
-          <w:delText>a</w:delText>
-        </w:r>
-      </w:del>
-      <w:ins w:id="12" w:author="Daricélio" w:date="2018-11-28T17:55:00Z">
-        <w:r>
-          <w:rPr>
-            <w:rFonts w:ascii="Arial" w:hAnsi="Arial" w:cs="Arial"/>
-            <w:bCs/>
-            <w:color w:val="000000"/>
-          </w:rPr>
-          <w:t>à</w:t>
-        </w:r>
-      </w:ins>
-      <w:r>
-        <w:rPr>
-          <w:rFonts w:ascii="Arial" w:hAnsi="Arial" w:cs="Arial"/>
-          <w:bCs/>
-          <w:color w:val="000000"/>
-        </w:rPr>
-        <w:t xml:space="preserve"> região onde o problema vai ser inserido e uma mecanismo de avaliação dos problemas criados por outros, criticando-os ou favorecendo-os. Os problemas devem ser ocultados do mapa depois de um certo período de tempo</w:t>
-      </w:r>
-      <w:r>
-        <w:rPr>
-          <w:rFonts w:ascii="Arial" w:hAnsi="Arial" w:cs="Arial"/>
-          <w:bCs/>
-          <w:color w:val="000000"/>
-        </w:rPr>
-        <w:commentReference w:id="13"/>
-      </w:r>
-      <w:r>
-        <w:rPr>
-          <w:rFonts w:ascii="Arial" w:hAnsi="Arial" w:cs="Arial"/>
-          <w:bCs/>
-          <w:color w:val="000000"/>
-        </w:rPr>
-        <w:t>, para cada tipo de problema</w:t>
+        <w:t xml:space="preserve"> e rede elétrica. Usuários não cadastrados podem consultar o mapa com os problemas, mas não poderão inseri novos sem cadastro e autenticação. A aplicação deve garantir que o usuário esteja próximo à região onde o problema vai ser inserido e uma mecanismo de avaliação dos problemas criados por outros, criticando-os ou favorecendo-os. Os problemas devem ser ocultados do mapa depois de um certo período de tempo, para cada tipo de problema</w:t>
       </w:r>
     </w:p>
     <w:p>
@@ -1720,12 +1476,6 @@
         </w:rPr>
         <w:t xml:space="preserve">O desenvolvimento do software se mostra extremamente viável por ser amparada por ferramentas gratuitas. A implantação depende de investimento financeiro por parte do cliente.  </w:t>
       </w:r>
-      <w:r>
-        <w:rPr>
-          <w:rFonts w:ascii="Arial" w:hAnsi="Arial" w:cs="Arial"/>
-        </w:rPr>
-        <w:commentReference w:id="14"/>
-      </w:r>
     </w:p>
     <w:p>
       <w:pPr>
@@ -1766,30 +1516,29 @@
           <w:rFonts w:ascii="Arial" w:hAnsi="Arial" w:cs="Arial"/>
           <w:color w:val="000000" w:themeColor="text1"/>
         </w:rPr>
-        <w:t xml:space="preserve">A implementação da aplicação </w:t>
+        <w:t xml:space="preserve">A implementação da aplicação necessita de conhecimento </w:t>
       </w:r>
       <w:r>
         <w:rPr>
           <w:rFonts w:ascii="Arial" w:hAnsi="Arial" w:cs="Arial"/>
           <w:color w:val="000000" w:themeColor="text1"/>
         </w:rPr>
-        <w:t>necessita</w:t>
-      </w:r>
-      <w:del w:id="15" w:author="Daricélio" w:date="2018-11-28T17:57:00Z">
-        <w:r>
-          <w:rPr>
-            <w:rFonts w:ascii="Arial" w:hAnsi="Arial" w:cs="Arial"/>
-            <w:color w:val="000000" w:themeColor="text1"/>
-          </w:rPr>
-          <w:delText>a</w:delText>
-        </w:r>
-      </w:del>
-      <w:r>
-        <w:rPr>
-          <w:rFonts w:ascii="Arial" w:hAnsi="Arial" w:cs="Arial"/>
+        <w:t xml:space="preserve">no </w:t>
+      </w:r>
+      <w:r>
+        <w:rPr>
+          <w:rFonts w:ascii="Arial" w:hAnsi="Arial" w:cs="Arial"/>
+          <w:i/>
           <w:color w:val="000000" w:themeColor="text1"/>
         </w:rPr>
-        <w:t xml:space="preserve"> de conhecimento na </w:t>
+        <w:t>framework</w:t>
+      </w:r>
+      <w:r>
+        <w:rPr>
+          <w:rFonts w:ascii="Arial" w:hAnsi="Arial" w:cs="Arial"/>
+          <w:color w:val="000000" w:themeColor="text1"/>
+        </w:rPr>
+        <w:t xml:space="preserve"> </w:t>
       </w:r>
       <w:r>
         <w:rPr>
@@ -1798,14 +1547,14 @@
           <w:iCs/>
           <w:color w:val="000000" w:themeColor="text1"/>
         </w:rPr>
-        <w:t>framework</w:t>
+        <w:t>ReactNative</w:t>
       </w:r>
       <w:r>
         <w:rPr>
           <w:rFonts w:ascii="Arial" w:hAnsi="Arial" w:cs="Arial"/>
           <w:color w:val="000000" w:themeColor="text1"/>
         </w:rPr>
-        <w:t xml:space="preserve"> </w:t>
+        <w:t xml:space="preserve">, feita na linguagem JavaScript e nas API’s Google </w:t>
       </w:r>
       <w:r>
         <w:rPr>
@@ -1814,14 +1563,14 @@
           <w:iCs/>
           <w:color w:val="000000" w:themeColor="text1"/>
         </w:rPr>
-        <w:t>ReactNative</w:t>
+        <w:t>Maps</w:t>
       </w:r>
       <w:r>
         <w:rPr>
           <w:rFonts w:ascii="Arial" w:hAnsi="Arial" w:cs="Arial"/>
           <w:color w:val="000000" w:themeColor="text1"/>
         </w:rPr>
-        <w:t xml:space="preserve">, feita na linguagem JavaScript e nas API’s Google </w:t>
+        <w:t xml:space="preserve"> e Firebase do Google. O conhecimento sobre a utilização do </w:t>
       </w:r>
       <w:r>
         <w:rPr>
@@ -1830,14 +1579,66 @@
           <w:iCs/>
           <w:color w:val="000000" w:themeColor="text1"/>
         </w:rPr>
-        <w:t>Maps</w:t>
+        <w:t>framework</w:t>
       </w:r>
       <w:r>
         <w:rPr>
           <w:rFonts w:ascii="Arial" w:hAnsi="Arial" w:cs="Arial"/>
           <w:color w:val="000000" w:themeColor="text1"/>
         </w:rPr>
-        <w:t xml:space="preserve"> e Firebase do Google. O conhecimento sobre a utilização do </w:t>
+        <w:t xml:space="preserve"> e das API’s será abrangida </w:t>
+      </w:r>
+      <w:r>
+        <w:rPr>
+          <w:rFonts w:ascii="Arial" w:hAnsi="Arial" w:cs="Arial"/>
+          <w:color w:val="000000" w:themeColor="text1"/>
+        </w:rPr>
+        <w:lastRenderedPageBreak/>
+        <w:t>durante o processo de desenvolvimento com cursos.</w:t>
+      </w:r>
+    </w:p>
+    <w:p>
+      <w:pPr>
+        <w:spacing w:line="360" w:lineRule="auto"/>
+        <w:ind w:firstLine="1134"/>
+        <w:jc w:val="both"/>
+        <w:rPr>
+          <w:rFonts w:ascii="Arial" w:hAnsi="Arial" w:cs="Arial"/>
+          <w:color w:val="000000" w:themeColor="text1"/>
+        </w:rPr>
+      </w:pPr>
+    </w:p>
+    <w:p>
+      <w:pPr>
+        <w:spacing w:line="360" w:lineRule="auto"/>
+        <w:ind w:left="709"/>
+        <w:jc w:val="both"/>
+        <w:rPr>
+          <w:rFonts w:ascii="Arial" w:hAnsi="Arial" w:cs="Arial"/>
+          <w:color w:val="000000"/>
+        </w:rPr>
+      </w:pPr>
+      <w:r>
+        <w:rPr>
+          <w:rFonts w:ascii="Arial" w:hAnsi="Arial" w:cs="Arial"/>
+          <w:b/>
+          <w:color w:val="000000"/>
+        </w:rPr>
+        <w:t>3.2. Viabilidade Econômica</w:t>
+      </w:r>
+    </w:p>
+    <w:p>
+      <w:pPr>
+        <w:spacing w:line="360" w:lineRule="auto"/>
+        <w:ind w:firstLine="1134"/>
+        <w:jc w:val="both"/>
+      </w:pPr>
+      <w:r>
+        <w:rPr>
+          <w:rFonts w:ascii="Arial" w:hAnsi="Arial" w:cs="Arial"/>
+          <w:color w:val="000000" w:themeColor="text1"/>
+        </w:rPr>
+        <w:t xml:space="preserve">Os gastos necessários envolvem a compra de cursos online sobre o </w:t>
       </w:r>
       <w:r>
         <w:rPr>
@@ -1853,15 +1654,68 @@
           <w:rFonts w:ascii="Arial" w:hAnsi="Arial" w:cs="Arial"/>
           <w:color w:val="000000" w:themeColor="text1"/>
         </w:rPr>
-        <w:t xml:space="preserve"> e das API’s será abrangida </w:t>
-      </w:r>
-      <w:r>
-        <w:rPr>
-          <w:rFonts w:ascii="Arial" w:hAnsi="Arial" w:cs="Arial"/>
+        <w:t xml:space="preserve"> e de armazenamento, após implementação, em um servidor privado, durante o processo de desenvolvimento será utilizado o </w:t>
+      </w:r>
+      <w:r>
+        <w:rPr>
+          <w:rFonts w:ascii="Arial" w:hAnsi="Arial" w:cs="Arial"/>
+          <w:i/>
+          <w:iCs/>
           <w:color w:val="000000" w:themeColor="text1"/>
         </w:rPr>
-        <w:lastRenderedPageBreak/>
-        <w:t>durante o processo de desenvolvimento com cursos.</w:t>
+        <w:t>firebase</w:t>
+      </w:r>
+      <w:r>
+        <w:rPr>
+          <w:rFonts w:ascii="Arial" w:hAnsi="Arial" w:cs="Arial"/>
+          <w:color w:val="000000" w:themeColor="text1"/>
+        </w:rPr>
+        <w:t xml:space="preserve"> com banco de dados </w:t>
+      </w:r>
+      <w:r>
+        <w:rPr>
+          <w:rFonts w:ascii="Arial" w:hAnsi="Arial" w:cs="Arial"/>
+          <w:color w:val="000000" w:themeColor="text1"/>
+        </w:rPr>
+        <w:t>nas versões gratuitas</w:t>
+      </w:r>
+      <w:r>
+        <w:rPr>
+          <w:rFonts w:ascii="Arial" w:hAnsi="Arial" w:cs="Arial"/>
+          <w:color w:val="000000" w:themeColor="text1"/>
+        </w:rPr>
+        <w:t xml:space="preserve"> para testes.</w:t>
+      </w:r>
+    </w:p>
+    <w:p>
+      <w:pPr>
+        <w:spacing w:line="360" w:lineRule="auto"/>
+        <w:ind w:left="720"/>
+        <w:jc w:val="both"/>
+        <w:rPr>
+          <w:rFonts w:ascii="Arial" w:hAnsi="Arial" w:cs="Arial"/>
+          <w:color w:val="000000"/>
+        </w:rPr>
+      </w:pPr>
+    </w:p>
+    <w:p>
+      <w:pPr>
+        <w:spacing w:line="360" w:lineRule="auto"/>
+        <w:ind w:left="720"/>
+        <w:jc w:val="both"/>
+        <w:rPr>
+          <w:rFonts w:ascii="Arial" w:hAnsi="Arial" w:cs="Arial"/>
+          <w:bCs/>
+          <w:color w:val="000000"/>
+        </w:rPr>
+      </w:pPr>
+      <w:r>
+        <w:rPr>
+          <w:rFonts w:ascii="Arial" w:hAnsi="Arial" w:cs="Arial"/>
+          <w:b/>
+          <w:color w:val="000000"/>
+        </w:rPr>
+        <w:t>3.3. Viabilidade Legal</w:t>
       </w:r>
     </w:p>
     <w:p>
@@ -1869,197 +1723,27 @@
         <w:spacing w:line="360" w:lineRule="auto"/>
         <w:ind w:firstLine="1134"/>
         <w:jc w:val="both"/>
+      </w:pPr>
+      <w:r>
         <w:rPr>
           <w:rFonts w:ascii="Arial" w:hAnsi="Arial" w:cs="Arial"/>
           <w:color w:val="000000" w:themeColor="text1"/>
         </w:rPr>
-      </w:pPr>
-    </w:p>
-    <w:p>
-      <w:pPr>
-        <w:spacing w:line="360" w:lineRule="auto"/>
-        <w:ind w:left="709"/>
-        <w:jc w:val="both"/>
-        <w:rPr>
-          <w:rFonts w:ascii="Arial" w:hAnsi="Arial" w:cs="Arial"/>
-          <w:color w:val="000000"/>
-        </w:rPr>
-      </w:pPr>
-      <w:r>
-        <w:rPr>
-          <w:rFonts w:ascii="Arial" w:hAnsi="Arial" w:cs="Arial"/>
-          <w:b/>
-          <w:color w:val="000000"/>
-        </w:rPr>
-        <w:t>3.</w:t>
-      </w:r>
-      <w:r>
-        <w:rPr>
-          <w:rFonts w:ascii="Arial" w:hAnsi="Arial" w:cs="Arial"/>
-          <w:b/>
-          <w:color w:val="000000"/>
-        </w:rPr>
-        <w:t>2. Viabilidade Econômica</w:t>
-      </w:r>
-    </w:p>
-    <w:p>
-      <w:pPr>
-        <w:spacing w:line="360" w:lineRule="auto"/>
-        <w:ind w:firstLine="1134"/>
-        <w:jc w:val="both"/>
-      </w:pPr>
+        <w:t xml:space="preserve">Por meio do que se constata nada impede legalmente o desenvolvimento de tal solução proposta, uma vez que ela não fere nenhuma lei municipal, estatual ou federal nem tratados internacionais relacionados a utilização da internet. </w:t>
+      </w:r>
       <w:r>
         <w:rPr>
           <w:rFonts w:ascii="Arial" w:hAnsi="Arial" w:cs="Arial"/>
           <w:color w:val="000000" w:themeColor="text1"/>
         </w:rPr>
-        <w:t xml:space="preserve">Os gastos necessários envolvem a compra de cursos online sobre </w:t>
-      </w:r>
-      <w:del w:id="16" w:author="Daricélio" w:date="2018-11-28T17:56:00Z">
-        <w:r>
-          <w:rPr>
-            <w:rFonts w:ascii="Arial" w:hAnsi="Arial" w:cs="Arial"/>
-            <w:color w:val="000000" w:themeColor="text1"/>
-          </w:rPr>
-          <w:delText xml:space="preserve">a </w:delText>
-        </w:r>
-      </w:del>
-      <w:ins w:id="17" w:author="Daricélio" w:date="2018-11-28T17:56:00Z">
-        <w:r>
-          <w:rPr>
-            <w:rFonts w:ascii="Arial" w:hAnsi="Arial" w:cs="Arial"/>
-            <w:color w:val="000000" w:themeColor="text1"/>
-          </w:rPr>
-          <w:t xml:space="preserve">o </w:t>
-        </w:r>
-      </w:ins>
-      <w:r>
-        <w:rPr>
-          <w:rFonts w:ascii="Arial" w:hAnsi="Arial" w:cs="Arial"/>
-          <w:i/>
-          <w:iCs/>
+        <w:t>As ferramentas utilizadas possuem licenças livre e podem ser obtidas gratuitamente</w:t>
+      </w:r>
+      <w:r>
+        <w:rPr>
+          <w:rFonts w:ascii="Arial" w:hAnsi="Arial" w:cs="Arial"/>
           <w:color w:val="000000" w:themeColor="text1"/>
         </w:rPr>
-        <w:t>framework</w:t>
-      </w:r>
-      <w:del w:id="18" w:author="Daricélio" w:date="2018-11-28T17:57:00Z">
-        <w:r>
-          <w:rPr>
-            <w:rFonts w:ascii="Arial" w:hAnsi="Arial" w:cs="Arial"/>
-            <w:i/>
-            <w:iCs/>
-            <w:color w:val="000000" w:themeColor="text1"/>
-          </w:rPr>
-          <w:delText>,</w:delText>
-        </w:r>
-      </w:del>
-      <w:r>
-        <w:rPr>
-          <w:rFonts w:ascii="Arial" w:hAnsi="Arial" w:cs="Arial"/>
-          <w:color w:val="000000" w:themeColor="text1"/>
-        </w:rPr>
-        <w:t xml:space="preserve"> e de armazenamento, após implementação, em um servidor privado, durante o processo de desenvolvimento será utilizado o </w:t>
-      </w:r>
-      <w:r>
-        <w:rPr>
-          <w:rFonts w:ascii="Arial" w:hAnsi="Arial" w:cs="Arial"/>
-          <w:i/>
-          <w:iCs/>
-          <w:color w:val="000000" w:themeColor="text1"/>
-        </w:rPr>
-        <w:t>firebase</w:t>
-      </w:r>
-      <w:r>
-        <w:rPr>
-          <w:rFonts w:ascii="Arial" w:hAnsi="Arial" w:cs="Arial"/>
-          <w:color w:val="000000" w:themeColor="text1"/>
-        </w:rPr>
-        <w:t xml:space="preserve"> com banco de dados na </w:t>
-      </w:r>
-      <w:r>
-        <w:rPr>
-          <w:rFonts w:ascii="Arial" w:hAnsi="Arial" w:cs="Arial"/>
-          <w:color w:val="000000" w:themeColor="text1"/>
-        </w:rPr>
-        <w:t>versões gratuitas para testes.</w:t>
-      </w:r>
-    </w:p>
-    <w:p>
-      <w:pPr>
-        <w:spacing w:line="360" w:lineRule="auto"/>
-        <w:ind w:left="720"/>
-        <w:jc w:val="both"/>
-        <w:rPr>
-          <w:rFonts w:ascii="Arial" w:hAnsi="Arial" w:cs="Arial"/>
-          <w:color w:val="000000"/>
-        </w:rPr>
-      </w:pPr>
-    </w:p>
-    <w:p>
-      <w:pPr>
-        <w:spacing w:line="360" w:lineRule="auto"/>
-        <w:ind w:left="720"/>
-        <w:jc w:val="both"/>
-        <w:rPr>
-          <w:rFonts w:ascii="Arial" w:hAnsi="Arial" w:cs="Arial"/>
-          <w:bCs/>
-          <w:color w:val="000000"/>
-        </w:rPr>
-      </w:pPr>
-      <w:r>
-        <w:rPr>
-          <w:rFonts w:ascii="Arial" w:hAnsi="Arial" w:cs="Arial"/>
-          <w:b/>
-          <w:color w:val="000000"/>
-        </w:rPr>
-        <w:t>3.3. Viabilidade Legal</w:t>
-      </w:r>
-    </w:p>
-    <w:p>
-      <w:pPr>
-        <w:spacing w:line="360" w:lineRule="auto"/>
-        <w:ind w:firstLine="1134"/>
-        <w:jc w:val="both"/>
-      </w:pPr>
-      <w:r>
-        <w:rPr>
-          <w:rFonts w:ascii="Arial" w:hAnsi="Arial" w:cs="Arial"/>
-          <w:color w:val="000000" w:themeColor="text1"/>
-        </w:rPr>
-        <w:t xml:space="preserve">Por meio do que se constata nada impede legalmente o desenvolvimento </w:t>
-      </w:r>
-      <w:commentRangeStart w:id="19"/>
-      <w:r>
-        <w:rPr>
-          <w:rFonts w:ascii="Arial" w:hAnsi="Arial" w:cs="Arial"/>
-          <w:color w:val="000000" w:themeColor="text1"/>
-        </w:rPr>
-        <w:t>de tal solução proposta, uma vez que ela não fere nenhuma lei municipal, estatual ou federal nem tratados internacionais relacionado</w:t>
-      </w:r>
-      <w:r>
-        <w:rPr>
-          <w:rFonts w:ascii="Arial" w:hAnsi="Arial" w:cs="Arial"/>
-          <w:color w:val="000000" w:themeColor="text1"/>
-        </w:rPr>
-        <w:t xml:space="preserve">s a utilização da internet. </w:t>
-      </w:r>
-      <w:r>
-        <w:rPr>
-          <w:rFonts w:ascii="Arial" w:hAnsi="Arial" w:cs="Arial"/>
-          <w:color w:val="000000" w:themeColor="text1"/>
-        </w:rPr>
-        <w:t>As ferramentas utilizadas possuem licenças livre e podem ser obtidas gratuitamente</w:t>
-      </w:r>
-      <w:r>
-        <w:rPr>
-          <w:rFonts w:ascii="Arial" w:hAnsi="Arial" w:cs="Arial"/>
-          <w:color w:val="000000" w:themeColor="text1"/>
-        </w:rPr>
         <w:t xml:space="preserve"> de utilização dentro dos limites legais de autoria. </w:t>
-      </w:r>
-      <w:commentRangeEnd w:id="19"/>
-      <w:r>
-        <w:commentReference w:id="19"/>
       </w:r>
     </w:p>
     <w:p>
@@ -2122,28 +1806,7 @@
           <w:rFonts w:ascii="Arial" w:hAnsi="Arial" w:cs="Arial"/>
           <w:color w:val="000000" w:themeColor="text1"/>
         </w:rPr>
-        <w:t xml:space="preserve"> propiciar aos cidadãos uma plataforma </w:t>
-      </w:r>
-      <w:r>
-        <w:rPr>
-          <w:rFonts w:ascii="Arial" w:hAnsi="Arial" w:cs="Arial"/>
-          <w:color w:val="000000" w:themeColor="text1"/>
-        </w:rPr>
-        <w:commentReference w:id="20"/>
-      </w:r>
-      <w:r>
-        <w:rPr>
-          <w:rFonts w:ascii="Arial" w:hAnsi="Arial" w:cs="Arial"/>
-          <w:color w:val="000000" w:themeColor="text1"/>
-        </w:rPr>
-        <w:t xml:space="preserve">que permita, após cadastro </w:t>
-      </w:r>
-      <w:r>
-        <w:rPr>
-          <w:rFonts w:ascii="Arial" w:hAnsi="Arial" w:cs="Arial"/>
-          <w:color w:val="000000" w:themeColor="text1"/>
-        </w:rPr>
-        <w:t>e autenticação, inserir e consultar problemas em um mapa além de permitir avaliação de problemas já inseridos. Usuários não cadastrados/autenticados poderão apenas consultar o mapa.</w:t>
+        <w:t xml:space="preserve"> propiciar aos cidadãos uma plataforma que permita, após cadastro e autenticação, inserir e consultar problemas em um mapa além de permitir avaliação de problemas já inseridos. Usuários não cadastrados/autenticados poderão apenas consultar o mapa.</w:t>
       </w:r>
     </w:p>
     <w:p>
@@ -2383,95 +2046,43 @@
                 <w:rFonts w:ascii="Arial" w:hAnsi="Arial" w:cs="Arial"/>
                 <w:color w:val="000000" w:themeColor="text1"/>
               </w:rPr>
-              <w:t xml:space="preserve">Cadastro, edição </w:t>
-            </w:r>
+              <w:t>Cadastro, edição e exclusão de contas de usuários</w:t>
+            </w:r>
+          </w:p>
+        </w:tc>
+        <w:tc>
+          <w:tcPr>
+            <w:tcW w:w="5105" w:type="dxa"/>
+            <w:tcBorders>
+              <w:top w:val="single" w:sz="4" w:space="0" w:color="000001"/>
+              <w:left w:val="single" w:sz="4" w:space="0" w:color="000001"/>
+              <w:bottom w:val="single" w:sz="4" w:space="0" w:color="000001"/>
+              <w:right w:val="single" w:sz="4" w:space="0" w:color="000001"/>
+            </w:tcBorders>
+            <w:shd w:val="clear" w:color="auto" w:fill="auto"/>
+            <w:tcMar>
+              <w:left w:w="78" w:type="dxa"/>
+            </w:tcMar>
+            <w:vAlign w:val="center"/>
+          </w:tcPr>
+          <w:p>
+            <w:pPr>
+              <w:jc w:val="both"/>
+            </w:pPr>
             <w:r>
               <w:rPr>
                 <w:rFonts w:ascii="Arial" w:hAnsi="Arial" w:cs="Arial"/>
                 <w:color w:val="000000" w:themeColor="text1"/>
               </w:rPr>
-              <w:t>e exclusão de contas de usuários</w:t>
-            </w:r>
-          </w:p>
-        </w:tc>
-        <w:tc>
-          <w:tcPr>
-            <w:tcW w:w="5105" w:type="dxa"/>
-            <w:tcBorders>
-              <w:top w:val="single" w:sz="4" w:space="0" w:color="000001"/>
-              <w:left w:val="single" w:sz="4" w:space="0" w:color="000001"/>
-              <w:bottom w:val="single" w:sz="4" w:space="0" w:color="000001"/>
-              <w:right w:val="single" w:sz="4" w:space="0" w:color="000001"/>
-            </w:tcBorders>
-            <w:shd w:val="clear" w:color="auto" w:fill="auto"/>
-            <w:tcMar>
-              <w:left w:w="78" w:type="dxa"/>
-            </w:tcMar>
-            <w:vAlign w:val="center"/>
-          </w:tcPr>
-          <w:p>
-            <w:pPr>
-              <w:jc w:val="both"/>
-            </w:pPr>
-            <w:del w:id="21" w:author="Daricélio" w:date="2018-11-28T18:01:00Z">
-              <w:r>
-                <w:rPr>
-                  <w:rFonts w:ascii="Arial" w:hAnsi="Arial" w:cs="Arial"/>
-                  <w:color w:val="000000" w:themeColor="text1"/>
-                </w:rPr>
-                <w:delText>E</w:delText>
-              </w:r>
-            </w:del>
+              <w:t xml:space="preserve">É necessário um cadastro e autenticação para inserir um problema </w:t>
+            </w:r>
             <w:r>
               <w:rPr>
                 <w:rFonts w:ascii="Arial" w:hAnsi="Arial" w:cs="Arial"/>
                 <w:color w:val="000000" w:themeColor="text1"/>
               </w:rPr>
-              <w:commentReference w:id="22"/>
-            </w:r>
-            <w:del w:id="23" w:author="Daricélio" w:date="2018-11-28T18:01:00Z">
-              <w:r>
-                <w:rPr>
-                  <w:rFonts w:ascii="Arial" w:hAnsi="Arial" w:cs="Arial"/>
-                  <w:color w:val="000000" w:themeColor="text1"/>
-                </w:rPr>
-                <w:delText xml:space="preserve"> </w:delText>
-              </w:r>
-            </w:del>
-            <w:ins w:id="24" w:author="Daricélio" w:date="2018-11-28T18:01:00Z">
-              <w:r>
-                <w:rPr>
-                  <w:rFonts w:ascii="Arial" w:hAnsi="Arial" w:cs="Arial"/>
-                  <w:color w:val="000000" w:themeColor="text1"/>
-                </w:rPr>
-                <w:t xml:space="preserve">É </w:t>
-              </w:r>
-            </w:ins>
-            <w:r>
-              <w:rPr>
-                <w:rFonts w:ascii="Arial" w:hAnsi="Arial" w:cs="Arial"/>
-                <w:color w:val="000000" w:themeColor="text1"/>
-              </w:rPr>
-              <w:t xml:space="preserve">necessário um cadastro e autenticação para inserir um problema </w:t>
-            </w:r>
-            <w:del w:id="25" w:author="Daricélio" w:date="2018-11-28T18:01:00Z">
-              <w:r>
-                <w:rPr>
-                  <w:rFonts w:ascii="Arial" w:hAnsi="Arial" w:cs="Arial"/>
-                  <w:color w:val="000000" w:themeColor="text1"/>
-                </w:rPr>
-                <w:delText>infra estrutural</w:delText>
-              </w:r>
-            </w:del>
-            <w:ins w:id="26" w:author="Daricélio" w:date="2018-11-28T18:01:00Z">
-              <w:r>
-                <w:rPr>
-                  <w:rFonts w:ascii="Arial" w:hAnsi="Arial" w:cs="Arial"/>
-                  <w:color w:val="000000" w:themeColor="text1"/>
-                </w:rPr>
-                <w:t>infraestrutural</w:t>
-              </w:r>
-            </w:ins>
+              <w:t>de infraestrutura</w:t>
+            </w:r>
             <w:r>
               <w:rPr>
                 <w:rFonts w:ascii="Arial" w:hAnsi="Arial" w:cs="Arial"/>
@@ -2577,32 +2188,7 @@
                 <w:rFonts w:ascii="Arial" w:hAnsi="Arial" w:cs="Arial"/>
                 <w:color w:val="000000" w:themeColor="text1"/>
               </w:rPr>
-              <w:t xml:space="preserve">Para levantamento, atualização e exibição dos </w:t>
-            </w:r>
-            <w:del w:id="27" w:author="Daricélio" w:date="2018-11-28T18:01:00Z">
-              <w:r>
-                <w:rPr>
-                  <w:rFonts w:ascii="Arial" w:hAnsi="Arial" w:cs="Arial"/>
-                  <w:color w:val="000000" w:themeColor="text1"/>
-                </w:rPr>
-                <w:delText>problemas</w:delText>
-              </w:r>
-            </w:del>
-            <w:ins w:id="28" w:author="Daricélio" w:date="2018-11-28T18:01:00Z">
-              <w:r>
-                <w:rPr>
-                  <w:rFonts w:ascii="Arial" w:hAnsi="Arial" w:cs="Arial"/>
-                  <w:color w:val="000000" w:themeColor="text1"/>
-                </w:rPr>
-                <w:t>problemas.</w:t>
-              </w:r>
-            </w:ins>
-            <w:r>
-              <w:rPr>
-                <w:rFonts w:ascii="Arial" w:hAnsi="Arial" w:cs="Arial"/>
-                <w:color w:val="000000" w:themeColor="text1"/>
-              </w:rPr>
-              <w:t xml:space="preserve"> </w:t>
+              <w:t xml:space="preserve">Para levantamento, atualização e exibição dos problemas. </w:t>
             </w:r>
           </w:p>
         </w:tc>
@@ -2835,6 +2421,27 @@
     </w:p>
     <w:p>
       <w:pPr>
+        <w:rPr>
+          <w:color w:val="000000"/>
+        </w:rPr>
+      </w:pPr>
+    </w:p>
+    <w:p>
+      <w:pPr>
+        <w:rPr>
+          <w:color w:val="000000"/>
+        </w:rPr>
+      </w:pPr>
+    </w:p>
+    <w:p>
+      <w:pPr>
+        <w:rPr>
+          <w:color w:val="000000"/>
+        </w:rPr>
+      </w:pPr>
+    </w:p>
+    <w:p>
+      <w:pPr>
         <w:pStyle w:val="Ttulo21"/>
         <w:numPr>
           <w:ilvl w:val="0"/>
@@ -2850,6 +2457,7 @@
           <w:rFonts w:ascii="Arial" w:hAnsi="Arial" w:cs="Arial"/>
           <w:color w:val="000000"/>
         </w:rPr>
+        <w:lastRenderedPageBreak/>
         <w:t>Benefícios Gerais</w:t>
       </w:r>
     </w:p>
@@ -2978,7 +2586,6 @@
                 <w:b/>
                 <w:color w:val="000000"/>
               </w:rPr>
-              <w:lastRenderedPageBreak/>
               <w:t>B1</w:t>
             </w:r>
           </w:p>
@@ -3426,14 +3033,7 @@
                 <w:rFonts w:ascii="Arial" w:hAnsi="Arial" w:cs="Arial"/>
                 <w:color w:val="000000"/>
               </w:rPr>
-              <w:t>O software deve ser apresentado ao cliente, com todos os requisitos funcionais, até</w:t>
-            </w:r>
-            <w:r>
-              <w:rPr>
-                <w:rFonts w:ascii="Arial" w:hAnsi="Arial" w:cs="Arial"/>
-                <w:color w:val="000000"/>
-              </w:rPr>
-              <w:t xml:space="preserve"> o dia 11 de fevereiro de 2018</w:t>
+              <w:t>O software deve ser apresentado ao cliente, com todos os requisitos funcionais, até o dia 11 de fevereiro de 2018</w:t>
             </w:r>
           </w:p>
         </w:tc>
@@ -3725,41 +3325,17 @@
               <w:tabs>
                 <w:tab w:val="left" w:pos="6915"/>
               </w:tabs>
-              <w:jc w:val="both"/>
               <w:rPr>
                 <w:rFonts w:ascii="Arial" w:hAnsi="Arial" w:cs="Arial"/>
                 <w:color w:val="000000" w:themeColor="text1"/>
               </w:rPr>
-              <w:pPrChange w:id="29" w:author="Daricélio" w:date="2018-11-28T18:02:00Z">
-                <w:pPr>
-                  <w:tabs>
-                    <w:tab w:val="left" w:pos="6915"/>
-                  </w:tabs>
-                </w:pPr>
-              </w:pPrChange>
             </w:pPr>
             <w:r>
               <w:rPr>
                 <w:rFonts w:ascii="Arial" w:hAnsi="Arial" w:cs="Arial"/>
                 <w:color w:val="000000" w:themeColor="text1"/>
               </w:rPr>
-              <w:t>Aquele que irá se manifestar referente a determina</w:t>
-            </w:r>
-            <w:ins w:id="30" w:author="Daricélio" w:date="2018-11-28T18:02:00Z">
-              <w:r>
-                <w:rPr>
-                  <w:rFonts w:ascii="Arial" w:hAnsi="Arial" w:cs="Arial"/>
-                  <w:color w:val="000000" w:themeColor="text1"/>
-                </w:rPr>
-                <w:t>do</w:t>
-              </w:r>
-            </w:ins>
-            <w:r>
-              <w:rPr>
-                <w:rFonts w:ascii="Arial" w:hAnsi="Arial" w:cs="Arial"/>
-                <w:color w:val="000000" w:themeColor="text1"/>
-              </w:rPr>
-              <w:t xml:space="preserve"> problema em seu meio</w:t>
+              <w:t>Aquele que irá se manifestar referente a determinado problema em seu meio</w:t>
             </w:r>
           </w:p>
         </w:tc>
@@ -3840,28 +3416,12 @@
             <w:vAlign w:val="center"/>
           </w:tcPr>
           <w:p>
-            <w:del w:id="31" w:author="Daricélio" w:date="2018-11-28T18:02:00Z">
-              <w:r>
-                <w:rPr>
-                  <w:rFonts w:ascii="Arial" w:hAnsi="Arial" w:cs="Arial"/>
-                  <w:color w:val="000000" w:themeColor="text1"/>
-                </w:rPr>
-                <w:delText>Aquele que irá</w:delText>
-              </w:r>
-            </w:del>
             <w:r>
               <w:rPr>
                 <w:rFonts w:ascii="Arial" w:hAnsi="Arial" w:cs="Arial"/>
                 <w:color w:val="000000" w:themeColor="text1"/>
               </w:rPr>
               <w:t xml:space="preserve">Responsável pela manutenção do software </w:t>
-            </w:r>
-            <w:r>
-              <w:rPr>
-                <w:rFonts w:ascii="Arial" w:hAnsi="Arial" w:cs="Arial"/>
-                <w:color w:val="000000" w:themeColor="text1"/>
-              </w:rPr>
-              <w:commentReference w:id="32"/>
             </w:r>
           </w:p>
         </w:tc>
@@ -3964,7 +3524,6 @@
                 <w:color w:val="000000"/>
               </w:rPr>
             </w:pPr>
-            <w:bookmarkStart w:id="33" w:name="_GoBack" w:colFirst="0" w:colLast="3"/>
             <w:r>
               <w:rPr>
                 <w:rFonts w:ascii="Arial" w:hAnsi="Arial" w:cs="Arial"/>
@@ -4177,9 +3736,30 @@
                 <w:iCs w:val="0"/>
                 <w:color w:val="000000" w:themeColor="text1"/>
               </w:rPr>
-              <w:t xml:space="preserve">O cliente deve realizar um cadastro de seus dados para </w:t>
-            </w:r>
-            <w:r>
+              <w:t>O cliente deve realizar um cadastro de seus dados para dar credibilidade as informações geradas</w:t>
+            </w:r>
+          </w:p>
+        </w:tc>
+        <w:tc>
+          <w:tcPr>
+            <w:tcW w:w="2071" w:type="dxa"/>
+            <w:tcBorders>
+              <w:top w:val="single" w:sz="4" w:space="0" w:color="000001"/>
+              <w:left w:val="single" w:sz="4" w:space="0" w:color="000001"/>
+              <w:bottom w:val="single" w:sz="4" w:space="0" w:color="000001"/>
+              <w:right w:val="single" w:sz="4" w:space="0" w:color="000001"/>
+            </w:tcBorders>
+            <w:shd w:val="clear" w:color="auto" w:fill="auto"/>
+            <w:tcMar>
+              <w:left w:w="78" w:type="dxa"/>
+            </w:tcMar>
+            <w:vAlign w:val="center"/>
+          </w:tcPr>
+          <w:p>
+            <w:pPr>
+              <w:pStyle w:val="TtulodaTabela"/>
+              <w:snapToGrid w:val="0"/>
+              <w:jc w:val="left"/>
               <w:rPr>
                 <w:rFonts w:ascii="Arial" w:hAnsi="Arial" w:cs="Arial"/>
                 <w:b w:val="0"/>
@@ -4188,8 +3768,7 @@
                 <w:iCs w:val="0"/>
                 <w:color w:val="000000" w:themeColor="text1"/>
               </w:rPr>
-              <w:commentReference w:id="34"/>
-            </w:r>
+            </w:pPr>
             <w:r>
               <w:rPr>
                 <w:rFonts w:ascii="Arial" w:hAnsi="Arial" w:cs="Arial"/>
@@ -4199,48 +3778,6 @@
                 <w:iCs w:val="0"/>
                 <w:color w:val="000000" w:themeColor="text1"/>
               </w:rPr>
-              <w:t>dar credibilidade as informações geradas</w:t>
-            </w:r>
-          </w:p>
-        </w:tc>
-        <w:tc>
-          <w:tcPr>
-            <w:tcW w:w="2071" w:type="dxa"/>
-            <w:tcBorders>
-              <w:top w:val="single" w:sz="4" w:space="0" w:color="000001"/>
-              <w:left w:val="single" w:sz="4" w:space="0" w:color="000001"/>
-              <w:bottom w:val="single" w:sz="4" w:space="0" w:color="000001"/>
-              <w:right w:val="single" w:sz="4" w:space="0" w:color="000001"/>
-            </w:tcBorders>
-            <w:shd w:val="clear" w:color="auto" w:fill="auto"/>
-            <w:tcMar>
-              <w:left w:w="78" w:type="dxa"/>
-            </w:tcMar>
-            <w:vAlign w:val="center"/>
-          </w:tcPr>
-          <w:p>
-            <w:pPr>
-              <w:pStyle w:val="TtulodaTabela"/>
-              <w:snapToGrid w:val="0"/>
-              <w:jc w:val="left"/>
-              <w:rPr>
-                <w:rFonts w:ascii="Arial" w:hAnsi="Arial" w:cs="Arial"/>
-                <w:b w:val="0"/>
-                <w:bCs w:val="0"/>
-                <w:i w:val="0"/>
-                <w:iCs w:val="0"/>
-                <w:color w:val="000000" w:themeColor="text1"/>
-              </w:rPr>
-            </w:pPr>
-            <w:r>
-              <w:rPr>
-                <w:rFonts w:ascii="Arial" w:hAnsi="Arial" w:cs="Arial"/>
-                <w:b w:val="0"/>
-                <w:bCs w:val="0"/>
-                <w:i w:val="0"/>
-                <w:iCs w:val="0"/>
-                <w:color w:val="000000" w:themeColor="text1"/>
-              </w:rPr>
               <w:t>Essencial</w:t>
             </w:r>
           </w:p>
@@ -4755,14 +4292,7 @@
                 <w:rFonts w:ascii="Arial" w:hAnsi="Arial" w:cs="Arial"/>
                 <w:color w:val="000000" w:themeColor="text1"/>
               </w:rPr>
-              <w:t xml:space="preserve"> para </w:t>
-            </w:r>
-            <w:r>
-              <w:rPr>
-                <w:rFonts w:ascii="Arial" w:hAnsi="Arial" w:cs="Arial"/>
-                <w:color w:val="000000" w:themeColor="text1"/>
-              </w:rPr>
-              <w:t>que seja possível se inserir um problema</w:t>
+              <w:t xml:space="preserve"> para que seja possível se inserir um problema</w:t>
             </w:r>
           </w:p>
         </w:tc>
@@ -4964,6 +4494,7 @@
                 <w:b/>
                 <w:color w:val="000000"/>
               </w:rPr>
+              <w:lastRenderedPageBreak/>
               <w:t>RF6</w:t>
             </w:r>
           </w:p>
@@ -5022,15 +4553,7 @@
                 <w:rFonts w:ascii="Arial" w:hAnsi="Arial" w:cs="Arial"/>
                 <w:color w:val="000000" w:themeColor="text1"/>
               </w:rPr>
-              <w:t xml:space="preserve">Para permitir ao usuário excluir problemas criados por ele e que por ventura </w:t>
-            </w:r>
-            <w:r>
-              <w:rPr>
-                <w:rFonts w:ascii="Arial" w:hAnsi="Arial" w:cs="Arial"/>
-                <w:color w:val="000000" w:themeColor="text1"/>
-              </w:rPr>
-              <w:lastRenderedPageBreak/>
-              <w:t xml:space="preserve">não representem a realidade </w:t>
+              <w:t xml:space="preserve">Para permitir ao usuário excluir problemas criados por ele e que por ventura não representem a realidade </w:t>
             </w:r>
           </w:p>
         </w:tc>
@@ -5064,7 +4587,6 @@
                 <w:rFonts w:ascii="Arial" w:hAnsi="Arial" w:cs="Arial"/>
                 <w:color w:val="000000"/>
               </w:rPr>
-              <w:lastRenderedPageBreak/>
               <w:t>Essencial</w:t>
             </w:r>
           </w:p>
@@ -5098,7 +4620,6 @@
                 <w:b/>
                 <w:color w:val="000000"/>
               </w:rPr>
-              <w:lastRenderedPageBreak/>
               <w:t>RF7</w:t>
             </w:r>
           </w:p>
@@ -5279,16 +4800,11 @@
               <w:snapToGrid w:val="0"/>
               <w:spacing w:before="0" w:after="0"/>
             </w:pPr>
-            <w:commentRangeStart w:id="35"/>
             <w:r>
               <w:rPr>
                 <w:rFonts w:ascii="Arial" w:hAnsi="Arial" w:cs="Arial"/>
               </w:rPr>
               <w:t>Para garantir a veracidade dos dados apresentados no sistema</w:t>
-            </w:r>
-            <w:commentRangeEnd w:id="35"/>
-            <w:r>
-              <w:commentReference w:id="35"/>
             </w:r>
           </w:p>
         </w:tc>
@@ -5327,7 +4843,6 @@
           </w:p>
         </w:tc>
       </w:tr>
-      <w:bookmarkEnd w:id="33"/>
     </w:tbl>
     <w:p/>
     <w:p>
@@ -5366,7 +4881,6 @@
           <w:color w:val="000000"/>
         </w:rPr>
       </w:pPr>
-      <w:commentRangeStart w:id="36"/>
       <w:r>
         <w:rPr>
           <w:rFonts w:ascii="Arial" w:eastAsia="Arial" w:hAnsi="Arial" w:cs="Arial"/>
@@ -5383,10 +4897,6 @@
           <w:color w:val="000000"/>
         </w:rPr>
         <w:t>Requisitos Não-Funcionais</w:t>
-      </w:r>
-      <w:commentRangeEnd w:id="36"/>
-      <w:r>
-        <w:commentReference w:id="36"/>
       </w:r>
     </w:p>
     <w:p>
@@ -5630,14 +5140,7 @@
                 <w:rFonts w:ascii="Arial" w:hAnsi="Arial" w:cs="Arial"/>
                 <w:color w:val="000000"/>
               </w:rPr>
-              <w:t>Os problemas devem ser automaticamente</w:t>
-            </w:r>
-            <w:r>
-              <w:rPr>
-                <w:rFonts w:ascii="Arial" w:hAnsi="Arial" w:cs="Arial"/>
-                <w:color w:val="000000"/>
-              </w:rPr>
-              <w:t xml:space="preserve"> ocultados depois de dois meses</w:t>
+              <w:t>Os problemas devem ser automaticamente ocultados depois de dois meses</w:t>
             </w:r>
           </w:p>
         </w:tc>
@@ -5665,17 +5168,12 @@
                 <w:color w:val="000000"/>
               </w:rPr>
             </w:pPr>
-            <w:commentRangeStart w:id="37"/>
             <w:r>
               <w:rPr>
                 <w:rFonts w:ascii="Arial" w:hAnsi="Arial" w:cs="Arial"/>
                 <w:color w:val="000000"/>
               </w:rPr>
               <w:t>manutenibilidade</w:t>
-            </w:r>
-            <w:commentRangeEnd w:id="37"/>
-            <w:r>
-              <w:commentReference w:id="37"/>
             </w:r>
           </w:p>
         </w:tc>
@@ -5880,13 +5378,6 @@
           <w:color w:val="000000"/>
         </w:rPr>
         <w:t>Requisitos de Hardware</w:t>
-      </w:r>
-      <w:r>
-        <w:rPr>
-          <w:rFonts w:ascii="Arial" w:hAnsi="Arial" w:cs="Arial"/>
-          <w:color w:val="000000"/>
-        </w:rPr>
-        <w:commentReference w:id="38"/>
       </w:r>
     </w:p>
     <w:p>
@@ -6137,15 +5628,7 @@
           <w:b/>
           <w:color w:val="000000"/>
         </w:rPr>
-        <w:t xml:space="preserve">Ferramentas </w:t>
-      </w:r>
-      <w:r>
-        <w:rPr>
-          <w:rFonts w:ascii="Arial" w:hAnsi="Arial" w:cs="Arial"/>
-          <w:b/>
-          <w:color w:val="000000"/>
-        </w:rPr>
-        <w:t>de Desenvolvimento e Licença de Uso</w:t>
+        <w:t>Ferramentas de Desenvolvimento e Licença de Uso</w:t>
       </w:r>
     </w:p>
     <w:p>
@@ -6163,13 +5646,6 @@
         </w:rPr>
         <w:t>ReactNative, licença gratuita, disponível em: https://github.com/facebook/react-native/blob/master/LICENSE;</w:t>
       </w:r>
-      <w:r>
-        <w:rPr>
-          <w:rFonts w:ascii="Arial" w:hAnsi="Arial" w:cs="Arial"/>
-          <w:color w:val="000000" w:themeColor="text1"/>
-        </w:rPr>
-        <w:commentReference w:id="39"/>
-      </w:r>
     </w:p>
     <w:p>
       <w:pPr>
@@ -6200,14 +5676,7 @@
           <w:rFonts w:ascii="Arial" w:hAnsi="Arial" w:cs="Arial"/>
           <w:color w:val="000000" w:themeColor="text1"/>
         </w:rPr>
-        <w:t>React Native Maps, licença gratuita condicionado ao dispositivo, disponível em:</w:t>
-      </w:r>
-      <w:r>
-        <w:rPr>
-          <w:rFonts w:ascii="Arial" w:hAnsi="Arial" w:cs="Arial"/>
-          <w:color w:val="000000" w:themeColor="text1"/>
-        </w:rPr>
-        <w:t xml:space="preserve"> https://github.com/react-native-community/react-native-maps/blob/master/LICENSE;</w:t>
+        <w:t>React Native Maps, licença gratuita condicionado ao dispositivo, disponível em: https://github.com/react-native-community/react-native-maps/blob/master/LICENSE;</w:t>
       </w:r>
     </w:p>
     <w:p>
@@ -6286,10 +5755,12 @@
       <w:pPr>
         <w:jc w:val="center"/>
       </w:pPr>
+      <w:bookmarkStart w:id="1" w:name="_GoBack"/>
+      <w:bookmarkEnd w:id="1"/>
     </w:p>
     <w:sectPr>
-      <w:headerReference w:type="default" r:id="rId12"/>
-      <w:footerReference w:type="default" r:id="rId13"/>
+      <w:headerReference w:type="default" r:id="rId10"/>
+      <w:footerReference w:type="default" r:id="rId11"/>
       <w:pgSz w:w="11906" w:h="16838"/>
       <w:pgMar w:top="1684" w:right="1418" w:bottom="1684" w:left="1418" w:header="1418" w:footer="1418" w:gutter="0"/>
       <w:cols w:space="720"/>
@@ -6298,241 +5769,6 @@
     </w:sectPr>
   </w:body>
 </w:document>
-</file>
-
-<file path=word/comments.xml><?xml version="1.0" encoding="utf-8"?>
-<w:comments xmlns:wpc="http://schemas.microsoft.com/office/word/2010/wordprocessingCanvas" xmlns:cx="http://schemas.microsoft.com/office/drawing/2014/chartex" xmlns:mc="http://schemas.openxmlformats.org/markup-compatibility/2006" xmlns:o="urn:schemas-microsoft-com:office:office" xmlns:r="http://schemas.openxmlformats.org/officeDocument/2006/relationships" xmlns:m="http://schemas.openxmlformats.org/officeDocument/2006/math" xmlns:v="urn:schemas-microsoft-com:vml" xmlns:wp14="http://schemas.microsoft.com/office/word/2010/wordprocessingDrawing" xmlns:wp="http://schemas.openxmlformats.org/drawingml/2006/wordprocessingDrawing" xmlns:w10="urn:schemas-microsoft-com:office:word" xmlns:w="http://schemas.openxmlformats.org/wordprocessingml/2006/main" xmlns:w14="http://schemas.microsoft.com/office/word/2010/wordml" xmlns:w15="http://schemas.microsoft.com/office/word/2012/wordml" xmlns:w16se="http://schemas.microsoft.com/office/word/2015/wordml/symex" xmlns:wpg="http://schemas.microsoft.com/office/word/2010/wordprocessingGroup" xmlns:wpi="http://schemas.microsoft.com/office/word/2010/wordprocessingInk" xmlns:wne="http://schemas.microsoft.com/office/word/2006/wordml" xmlns:wps="http://schemas.microsoft.com/office/word/2010/wordprocessingShape" mc:Ignorable="w14 w15 w16se wp14">
-  <w:comment w:id="0" w:author="Daricélio" w:date="2018-11-28T17:58:00Z" w:initials="Daricélio">
-    <w:p>
-      <w:r>
-        <w:rPr>
-          <w:rFonts w:ascii="Liberation Serif" w:eastAsia="DejaVu Sans" w:hAnsi="Liberation Serif" w:cs="DejaVu Sans"/>
-          <w:color w:val="auto"/>
-          <w:lang w:val="en-US" w:eastAsia="en-US" w:bidi="en-US"/>
-        </w:rPr>
-        <w:t>Mas a solução agora não está orientada a auxiliar o cidadão?</w:t>
-      </w:r>
-    </w:p>
-  </w:comment>
-  <w:comment w:id="3" w:author="Daricélio" w:date="2018-11-28T17:58:00Z" w:initials="Daricélio">
-    <w:p>
-      <w:r>
-        <w:rPr>
-          <w:rFonts w:ascii="Liberation Serif" w:eastAsia="DejaVu Sans" w:hAnsi="Liberation Serif" w:cs="DejaVu Sans"/>
-          <w:color w:val="auto"/>
-          <w:lang w:val="en-US" w:eastAsia="en-US" w:bidi="en-US"/>
-        </w:rPr>
-        <w:t>Exemplos?</w:t>
-      </w:r>
-    </w:p>
-  </w:comment>
-  <w:comment w:id="9" w:author="Daricélio" w:date="2018-11-28T17:58:00Z" w:initials="Daricélio">
-    <w:p>
-      <w:r>
-        <w:rPr>
-          <w:rFonts w:ascii="Liberation Serif" w:eastAsia="DejaVu Sans" w:hAnsi="Liberation Serif" w:cs="DejaVu Sans"/>
-          <w:color w:val="auto"/>
-          <w:lang w:val="en-US" w:eastAsia="en-US" w:bidi="en-US"/>
-        </w:rPr>
-        <w:t xml:space="preserve">Contextualize o problema  à luz </w:t>
-      </w:r>
-      <w:r>
-        <w:rPr>
-          <w:rFonts w:ascii="Liberation Serif" w:eastAsia="DejaVu Sans" w:hAnsi="Liberation Serif" w:cs="DejaVu Sans"/>
-          <w:color w:val="auto"/>
-          <w:lang w:val="en-US" w:eastAsia="en-US" w:bidi="en-US"/>
-        </w:rPr>
-        <w:t>do cliente.</w:t>
-      </w:r>
-    </w:p>
-  </w:comment>
-  <w:comment w:id="13" w:author="Daricélio" w:date="2018-11-28T17:58:00Z" w:initials="Daricélio">
-    <w:p>
-      <w:r>
-        <w:rPr>
-          <w:rFonts w:ascii="Liberation Serif" w:eastAsia="DejaVu Sans" w:hAnsi="Liberation Serif" w:cs="DejaVu Sans"/>
-          <w:color w:val="auto"/>
-          <w:lang w:val="en-US" w:eastAsia="en-US" w:bidi="en-US"/>
-        </w:rPr>
-        <w:t>Explicar melhor.</w:t>
-      </w:r>
-    </w:p>
-  </w:comment>
-  <w:comment w:id="14" w:author="Daricélio" w:date="2018-11-28T17:58:00Z" w:initials="Daricélio">
-    <w:p>
-      <w:r>
-        <w:rPr>
-          <w:rFonts w:ascii="Liberation Serif" w:eastAsia="DejaVu Sans" w:hAnsi="Liberation Serif" w:cs="DejaVu Sans"/>
-          <w:color w:val="auto"/>
-          <w:lang w:val="en-US" w:eastAsia="en-US" w:bidi="en-US"/>
-        </w:rPr>
-        <w:t>???????</w:t>
-      </w:r>
-    </w:p>
-  </w:comment>
-  <w:comment w:id="19" w:author="Daricélio" w:date="2018-11-28T17:58:00Z" w:initials="Daricélio">
-    <w:p>
-      <w:r>
-        <w:rPr>
-          <w:rFonts w:ascii="Liberation Serif" w:eastAsia="DejaVu Sans" w:hAnsi="Liberation Serif" w:cs="DejaVu Sans"/>
-          <w:color w:val="auto"/>
-          <w:lang w:val="en-US" w:eastAsia="en-US" w:bidi="en-US"/>
-        </w:rPr>
-        <w:t>Pq?</w:t>
-      </w:r>
-    </w:p>
-  </w:comment>
-  <w:comment w:id="20" w:author="Daricélio" w:date="2018-11-28T17:58:00Z" w:initials="Daricélio">
-    <w:p>
-      <w:r>
-        <w:rPr>
-          <w:rFonts w:ascii="Liberation Serif" w:eastAsia="DejaVu Sans" w:hAnsi="Liberation Serif" w:cs="DejaVu Sans"/>
-          <w:color w:val="auto"/>
-          <w:lang w:val="en-US" w:eastAsia="en-US" w:bidi="en-US"/>
-        </w:rPr>
-        <w:t>Isso ainda não está claro no item 2 do documento.</w:t>
-      </w:r>
-    </w:p>
-  </w:comment>
-  <w:comment w:id="22" w:author="Daricélio" w:date="2018-11-28T18:01:00Z" w:initials="Daricélio">
-    <w:p>
-      <w:r>
-        <w:rPr>
-          <w:rFonts w:ascii="Liberation Serif" w:eastAsia="DejaVu Sans" w:hAnsi="Liberation Serif" w:cs="DejaVu Sans"/>
-          <w:color w:val="auto"/>
-          <w:lang w:val="en-US" w:eastAsia="en-US" w:bidi="en-US"/>
-        </w:rPr>
-        <w:t>Não irei mais comentar problemas de acentuação. Isso é requisito básico  para cursar graduação.</w:t>
-      </w:r>
-    </w:p>
-  </w:comment>
-  <w:comment w:id="32" w:author="Daricélio" w:date="2018-11-28T18:03:00Z" w:initials="Daricélio">
-    <w:p>
-      <w:r>
-        <w:rPr>
-          <w:rFonts w:ascii="Liberation Serif" w:eastAsia="DejaVu Sans" w:hAnsi="Liberation Serif" w:cs="DejaVu Sans"/>
-          <w:color w:val="auto"/>
-          <w:lang w:val="en-US" w:eastAsia="en-US" w:bidi="en-US"/>
-        </w:rPr>
-        <w:t>O software não terá uma administrador?</w:t>
-      </w:r>
-    </w:p>
-  </w:comment>
-  <w:comment w:id="34" w:author="Daricélio" w:date="2018-11-28T18:03:00Z" w:initials="Daricélio">
-    <w:p>
-      <w:r>
-        <w:rPr>
-          <w:rFonts w:ascii="Liberation Serif" w:eastAsia="DejaVu Sans" w:hAnsi="Liberation Serif" w:cs="DejaVu Sans"/>
-          <w:color w:val="auto"/>
-          <w:lang w:val="en-US" w:eastAsia="en-US" w:bidi="en-US"/>
-        </w:rPr>
-        <w:t>Qual a necessidade que justifi</w:t>
-      </w:r>
-      <w:r>
-        <w:rPr>
-          <w:rFonts w:ascii="Liberation Serif" w:eastAsia="DejaVu Sans" w:hAnsi="Liberation Serif" w:cs="DejaVu Sans"/>
-          <w:color w:val="auto"/>
-          <w:lang w:val="en-US" w:eastAsia="en-US" w:bidi="en-US"/>
-        </w:rPr>
-        <w:t>ca a existência do requisito?</w:t>
-      </w:r>
-    </w:p>
-  </w:comment>
-  <w:comment w:id="35" w:author="Daricélio" w:date="2018-11-28T18:04:00Z" w:initials="Daricélio">
-    <w:p>
-      <w:r>
-        <w:rPr>
-          <w:rFonts w:ascii="Liberation Serif" w:eastAsia="DejaVu Sans" w:hAnsi="Liberation Serif" w:cs="DejaVu Sans"/>
-          <w:color w:val="auto"/>
-          <w:lang w:val="en-US" w:eastAsia="en-US" w:bidi="en-US"/>
-        </w:rPr>
-        <w:t>Idem</w:t>
-      </w:r>
-    </w:p>
-  </w:comment>
-  <w:comment w:id="36" w:author="Daricélio" w:date="2018-11-28T18:05:00Z" w:initials="Daricélio">
-    <w:p>
-      <w:r>
-        <w:rPr>
-          <w:rFonts w:ascii="Liberation Serif" w:eastAsia="DejaVu Sans" w:hAnsi="Liberation Serif" w:cs="DejaVu Sans"/>
-          <w:color w:val="auto"/>
-          <w:lang w:val="en-US" w:eastAsia="en-US" w:bidi="en-US"/>
-        </w:rPr>
-        <w:t>Nenhuma propriedade para o software foi identificada?</w:t>
-      </w:r>
-    </w:p>
-  </w:comment>
-  <w:comment w:id="37" w:author="Daricélio" w:date="2019-02-03T11:12:00Z" w:initials="Daricélio">
-    <w:p>
-      <w:r>
-        <w:rPr>
-          <w:rFonts w:ascii="Liberation Serif" w:eastAsia="DejaVu Sans" w:hAnsi="Liberation Serif" w:cs="DejaVu Sans"/>
-          <w:color w:val="auto"/>
-          <w:lang w:val="en-US" w:eastAsia="en-US" w:bidi="en-US"/>
-        </w:rPr>
-        <w:t>Isso aumenta/garante a manutenibilidade do sw?</w:t>
-      </w:r>
-    </w:p>
-  </w:comment>
-  <w:comment w:id="38" w:author="Administrador" w:date="2018-11-28T17:58:00Z" w:initials="Administr">
-    <w:p>
-      <w:r>
-        <w:rPr>
-          <w:rFonts w:ascii="Liberation Serif" w:eastAsia="DejaVu Sans" w:hAnsi="Liberation Serif" w:cs="DejaVu Sans"/>
-          <w:color w:val="auto"/>
-          <w:sz w:val="20"/>
-          <w:szCs w:val="20"/>
-          <w:lang w:val="en-US" w:eastAsia="en-US" w:bidi="en-US"/>
-        </w:rPr>
-        <w:t>Inserir os requisitos de hardware do sistema. Se em rede, deve-se citar o ferramental necessário. Mostra-se os requisito</w:t>
-      </w:r>
-      <w:r>
-        <w:rPr>
-          <w:rFonts w:ascii="Liberation Serif" w:eastAsia="DejaVu Sans" w:hAnsi="Liberation Serif" w:cs="DejaVu Sans"/>
-          <w:color w:val="auto"/>
-          <w:sz w:val="20"/>
-          <w:szCs w:val="20"/>
-          <w:lang w:val="en-US" w:eastAsia="en-US" w:bidi="en-US"/>
-        </w:rPr>
-        <w:t>s mínimos e os recomendáveis para um melhor desempenho.</w:t>
-      </w:r>
-    </w:p>
-  </w:comment>
-  <w:comment w:id="39" w:author="Administrador" w:date="2018-11-28T17:58:00Z" w:initials="Administr">
-    <w:p>
-      <w:r>
-        <w:rPr>
-          <w:rFonts w:ascii="Liberation Serif" w:eastAsia="DejaVu Sans" w:hAnsi="Liberation Serif" w:cs="DejaVu Sans"/>
-          <w:color w:val="auto"/>
-          <w:sz w:val="20"/>
-          <w:szCs w:val="20"/>
-          <w:lang w:val="en-US" w:eastAsia="en-US" w:bidi="en-US"/>
-        </w:rPr>
-        <w:t>Apenas um exemplo. Aqui é necessário que se especifique todas as ferramentas CASE utilizadas, bem como suas respectivas licenças. Inclusive (freeware).</w:t>
-      </w:r>
-    </w:p>
-  </w:comment>
-</w:comments>
-</file>
-
-<file path=word/commentsExtended.xml><?xml version="1.0" encoding="utf-8"?>
-<w15:commentsEx xmlns:wpc="http://schemas.microsoft.com/office/word/2010/wordprocessingCanvas" xmlns:cx="http://schemas.microsoft.com/office/drawing/2014/chartex" xmlns:mc="http://schemas.openxmlformats.org/markup-compatibility/2006" xmlns:o="urn:schemas-microsoft-com:office:office" xmlns:r="http://schemas.openxmlformats.org/officeDocument/2006/relationships" xmlns:m="http://schemas.openxmlformats.org/officeDocument/2006/math" xmlns:v="urn:schemas-microsoft-com:vml" xmlns:wp14="http://schemas.microsoft.com/office/word/2010/wordprocessingDrawing" xmlns:wp="http://schemas.openxmlformats.org/drawingml/2006/wordprocessingDrawing" xmlns:w10="urn:schemas-microsoft-com:office:word" xmlns:w="http://schemas.openxmlformats.org/wordprocessingml/2006/main" xmlns:w14="http://schemas.microsoft.com/office/word/2010/wordml" xmlns:w15="http://schemas.microsoft.com/office/word/2012/wordml" xmlns:w16se="http://schemas.microsoft.com/office/word/2015/wordml/symex" xmlns:wpg="http://schemas.microsoft.com/office/word/2010/wordprocessingGroup" xmlns:wpi="http://schemas.microsoft.com/office/word/2010/wordprocessingInk" xmlns:wne="http://schemas.microsoft.com/office/word/2006/wordml" xmlns:wps="http://schemas.microsoft.com/office/word/2010/wordprocessingShape" mc:Ignorable="w14 w15 w16se wp14">
-  <w15:commentEx w15:paraId="7D0C22CE" w15:done="0"/>
-  <w15:commentEx w15:paraId="55A032BE" w15:done="0"/>
-  <w15:commentEx w15:paraId="7DC7913D" w15:done="0"/>
-  <w15:commentEx w15:paraId="6C1BD8C7" w15:done="0"/>
-  <w15:commentEx w15:paraId="035841CF" w15:done="0"/>
-  <w15:commentEx w15:paraId="6BE14AE2" w15:done="0"/>
-  <w15:commentEx w15:paraId="3D02B225" w15:done="0"/>
-  <w15:commentEx w15:paraId="2B78FA9A" w15:done="0"/>
-  <w15:commentEx w15:paraId="5B32B285" w15:done="0"/>
-  <w15:commentEx w15:paraId="42F78A95" w15:done="0"/>
-  <w15:commentEx w15:paraId="2D8C500B" w15:done="0"/>
-  <w15:commentEx w15:paraId="7AE78EA2" w15:done="0"/>
-  <w15:commentEx w15:paraId="2057D87C" w15:done="0"/>
-  <w15:commentEx w15:paraId="6518DBCB" w15:done="0"/>
-  <w15:commentEx w15:paraId="05B4F748" w15:done="0"/>
-</w15:commentsEx>
 </file>
 
 <file path=word/endnotes.xml><?xml version="1.0" encoding="utf-8"?>
@@ -8783,7 +8019,7 @@
 </file>
 
 <file path=customXml/itemProps1.xml><?xml version="1.0" encoding="utf-8"?>
-<ds:datastoreItem xmlns:ds="http://schemas.openxmlformats.org/officeDocument/2006/customXml" ds:itemID="{6566D882-DC5A-42EC-A237-60853DB02453}">
+<ds:datastoreItem xmlns:ds="http://schemas.openxmlformats.org/officeDocument/2006/customXml" ds:itemID="{75F62A63-41C6-4242-ACC9-4EB459F5906A}">
   <ds:schemaRefs>
     <ds:schemaRef ds:uri="http://schemas.openxmlformats.org/officeDocument/2006/bibliography"/>
   </ds:schemaRefs>

</xml_diff>